<commit_message>
it's all screwed up now
</commit_message>
<xml_diff>
--- a/assets/credits.docx
+++ b/assets/credits.docx
@@ -46,8 +46,29 @@
           <w:szCs w:val="36"/>
           <w:shd w:val="clear" w:color="auto" w:fill="FFFFFF"/>
         </w:rPr>
+        <w:t>, Television</w:t>
+      </w:r>
+      <w:r>
+        <w:rPr>
+          <w:rFonts w:ascii="Helvetica Neue" w:eastAsia="Times New Roman" w:hAnsi="Helvetica Neue" w:cs="Times New Roman"/>
+          <w:color w:val="111111"/>
+          <w:sz w:val="36"/>
+          <w:szCs w:val="36"/>
+          <w:shd w:val="clear" w:color="auto" w:fill="FFFFFF"/>
+        </w:rPr>
+        <w:t>, Dancer</w:t>
+      </w:r>
+      <w:r>
+        <w:rPr>
+          <w:rFonts w:ascii="Helvetica Neue" w:eastAsia="Times New Roman" w:hAnsi="Helvetica Neue" w:cs="Times New Roman"/>
+          <w:color w:val="111111"/>
+          <w:sz w:val="36"/>
+          <w:szCs w:val="36"/>
+          <w:shd w:val="clear" w:color="auto" w:fill="FFFFFF"/>
+        </w:rPr>
         <w:t xml:space="preserve"> made by [</w:t>
       </w:r>
+      <w:proofErr w:type="spellStart"/>
       <w:r>
         <w:rPr>
           <w:rFonts w:ascii="Helvetica Neue" w:eastAsia="Times New Roman" w:hAnsi="Helvetica Neue" w:cs="Times New Roman"/>
@@ -58,6 +79,7 @@
         </w:rPr>
         <w:t>Freepik</w:t>
       </w:r>
+      <w:proofErr w:type="spellEnd"/>
       <w:r>
         <w:rPr>
           <w:rFonts w:ascii="Helvetica Neue" w:eastAsia="Times New Roman" w:hAnsi="Helvetica Neue" w:cs="Times New Roman"/>
@@ -105,37 +127,85 @@
           <w:szCs w:val="36"/>
           <w:shd w:val="clear" w:color="auto" w:fill="FFFFFF"/>
         </w:rPr>
-        <w:t xml:space="preserve">Refresh </w:t>
-      </w:r>
-      <w:r>
-        <w:rPr>
-          <w:rFonts w:ascii="Helvetica Neue" w:eastAsia="Times New Roman" w:hAnsi="Helvetica Neue" w:cs="Times New Roman"/>
-          <w:color w:val="111111"/>
-          <w:sz w:val="36"/>
-          <w:szCs w:val="36"/>
-          <w:shd w:val="clear" w:color="auto" w:fill="FFFFFF"/>
-        </w:rPr>
-        <w:t>Icon made by [</w:t>
-      </w:r>
-      <w:r>
-        <w:rPr>
-          <w:rFonts w:ascii="Helvetica Neue" w:eastAsia="Times New Roman" w:hAnsi="Helvetica Neue" w:cs="Times New Roman"/>
-          <w:color w:val="111111"/>
-          <w:sz w:val="36"/>
-          <w:szCs w:val="36"/>
-          <w:shd w:val="clear" w:color="auto" w:fill="FFFFFF"/>
-        </w:rPr>
-        <w:t>Dave Gandy</w:t>
-      </w:r>
-      <w:r>
-        <w:rPr>
-          <w:rFonts w:ascii="Helvetica Neue" w:eastAsia="Times New Roman" w:hAnsi="Helvetica Neue" w:cs="Times New Roman"/>
-          <w:color w:val="111111"/>
-          <w:sz w:val="36"/>
-          <w:szCs w:val="36"/>
-          <w:shd w:val="clear" w:color="auto" w:fill="FFFFFF"/>
-        </w:rPr>
-        <w:t>] from </w:t>
+        <w:t>Glasses</w:t>
+      </w:r>
+      <w:r>
+        <w:rPr>
+          <w:rFonts w:ascii="Helvetica Neue" w:eastAsia="Times New Roman" w:hAnsi="Helvetica Neue" w:cs="Times New Roman"/>
+          <w:color w:val="111111"/>
+          <w:sz w:val="36"/>
+          <w:szCs w:val="36"/>
+          <w:shd w:val="clear" w:color="auto" w:fill="FFFFFF"/>
+        </w:rPr>
+        <w:t xml:space="preserve"> made by [</w:t>
+      </w:r>
+      <w:proofErr w:type="spellStart"/>
+      <w:r>
+        <w:rPr>
+          <w:rFonts w:ascii="Helvetica Neue" w:eastAsia="Times New Roman" w:hAnsi="Helvetica Neue" w:cs="Times New Roman"/>
+          <w:color w:val="111111"/>
+          <w:sz w:val="36"/>
+          <w:szCs w:val="36"/>
+          <w:shd w:val="clear" w:color="auto" w:fill="FFFFFF"/>
+        </w:rPr>
+        <w:t>Gregor</w:t>
+      </w:r>
+      <w:proofErr w:type="spellEnd"/>
+      <w:r>
+        <w:rPr>
+          <w:rFonts w:ascii="Helvetica Neue" w:eastAsia="Times New Roman" w:hAnsi="Helvetica Neue" w:cs="Times New Roman"/>
+          <w:color w:val="111111"/>
+          <w:sz w:val="36"/>
+          <w:szCs w:val="36"/>
+          <w:shd w:val="clear" w:color="auto" w:fill="FFFFFF"/>
+        </w:rPr>
+        <w:t xml:space="preserve"> </w:t>
+      </w:r>
+      <w:proofErr w:type="spellStart"/>
+      <w:proofErr w:type="gramStart"/>
+      <w:r>
+        <w:rPr>
+          <w:rFonts w:ascii="Helvetica Neue" w:eastAsia="Times New Roman" w:hAnsi="Helvetica Neue" w:cs="Times New Roman"/>
+          <w:color w:val="111111"/>
+          <w:sz w:val="36"/>
+          <w:szCs w:val="36"/>
+          <w:shd w:val="clear" w:color="auto" w:fill="FFFFFF"/>
+        </w:rPr>
+        <w:t>Cresnar</w:t>
+      </w:r>
+      <w:proofErr w:type="spellEnd"/>
+      <w:r>
+        <w:rPr>
+          <w:rFonts w:ascii="Helvetica Neue" w:eastAsia="Times New Roman" w:hAnsi="Helvetica Neue" w:cs="Times New Roman"/>
+          <w:color w:val="111111"/>
+          <w:sz w:val="36"/>
+          <w:szCs w:val="36"/>
+          <w:shd w:val="clear" w:color="auto" w:fill="FFFFFF"/>
+        </w:rPr>
+        <w:t xml:space="preserve"> </w:t>
+      </w:r>
+      <w:bookmarkStart w:id="0" w:name="_GoBack"/>
+      <w:bookmarkEnd w:id="0"/>
+      <w:r>
+        <w:rPr>
+          <w:rFonts w:ascii="Helvetica Neue" w:eastAsia="Times New Roman" w:hAnsi="Helvetica Neue" w:cs="Times New Roman"/>
+          <w:color w:val="111111"/>
+          <w:sz w:val="36"/>
+          <w:szCs w:val="36"/>
+          <w:shd w:val="clear" w:color="auto" w:fill="FFFFFF"/>
+        </w:rPr>
+        <w:t>]</w:t>
+      </w:r>
+      <w:proofErr w:type="gramEnd"/>
+      <w:r>
+        <w:rPr>
+          <w:rFonts w:ascii="Helvetica Neue" w:eastAsia="Times New Roman" w:hAnsi="Helvetica Neue" w:cs="Times New Roman"/>
+          <w:color w:val="111111"/>
+          <w:sz w:val="36"/>
+          <w:szCs w:val="36"/>
+          <w:shd w:val="clear" w:color="auto" w:fill="FFFFFF"/>
+        </w:rPr>
+        <w:t xml:space="preserve"> from </w:t>
       </w:r>
       <w:hyperlink r:id="rId5" w:tooltip="Flaticon" w:history="1">
         <w:r>
@@ -163,21 +233,29 @@
     <w:p>
       <w:pPr>
         <w:rPr>
+          <w:rFonts w:ascii="Helvetica Neue" w:eastAsia="Times New Roman" w:hAnsi="Helvetica Neue" w:cs="Times New Roman"/>
+          <w:color w:val="111111"/>
+          <w:sz w:val="36"/>
+          <w:szCs w:val="36"/>
+          <w:shd w:val="clear" w:color="auto" w:fill="FFFFFF"/>
+        </w:rPr>
+      </w:pPr>
+    </w:p>
+    <w:p>
+      <w:pPr>
+        <w:rPr>
           <w:rFonts w:ascii="Times New Roman" w:eastAsia="Times New Roman" w:hAnsi="Times New Roman" w:cs="Times New Roman"/>
         </w:rPr>
       </w:pPr>
       <w:r>
-        <w:t>Viewer</w:t>
-      </w:r>
-      <w:r>
-        <w:rPr>
-          <w:rFonts w:ascii="Helvetica Neue" w:eastAsia="Times New Roman" w:hAnsi="Helvetica Neue" w:cs="Times New Roman"/>
-          <w:color w:val="111111"/>
-          <w:sz w:val="36"/>
-          <w:szCs w:val="36"/>
-          <w:shd w:val="clear" w:color="auto" w:fill="FFFFFF"/>
-        </w:rPr>
-        <w:t xml:space="preserve"> </w:t>
+        <w:rPr>
+          <w:rFonts w:ascii="Helvetica Neue" w:eastAsia="Times New Roman" w:hAnsi="Helvetica Neue" w:cs="Times New Roman"/>
+          <w:color w:val="111111"/>
+          <w:sz w:val="36"/>
+          <w:szCs w:val="36"/>
+          <w:shd w:val="clear" w:color="auto" w:fill="FFFFFF"/>
+        </w:rPr>
+        <w:t xml:space="preserve">Refresh </w:t>
       </w:r>
       <w:r>
         <w:rPr>
@@ -197,7 +275,7 @@
           <w:szCs w:val="36"/>
           <w:shd w:val="clear" w:color="auto" w:fill="FFFFFF"/>
         </w:rPr>
-        <w:t>picol</w:t>
+        <w:t>Dave Gandy</w:t>
       </w:r>
       <w:r>
         <w:rPr>
@@ -232,6 +310,80 @@
         <w:t> </w:t>
       </w:r>
     </w:p>
+    <w:p>
+      <w:pPr>
+        <w:rPr>
+          <w:rFonts w:ascii="Times New Roman" w:eastAsia="Times New Roman" w:hAnsi="Times New Roman" w:cs="Times New Roman"/>
+        </w:rPr>
+      </w:pPr>
+      <w:r>
+        <w:t>Viewer</w:t>
+      </w:r>
+      <w:r>
+        <w:rPr>
+          <w:rFonts w:ascii="Helvetica Neue" w:eastAsia="Times New Roman" w:hAnsi="Helvetica Neue" w:cs="Times New Roman"/>
+          <w:color w:val="111111"/>
+          <w:sz w:val="36"/>
+          <w:szCs w:val="36"/>
+          <w:shd w:val="clear" w:color="auto" w:fill="FFFFFF"/>
+        </w:rPr>
+        <w:t xml:space="preserve"> </w:t>
+      </w:r>
+      <w:r>
+        <w:rPr>
+          <w:rFonts w:ascii="Helvetica Neue" w:eastAsia="Times New Roman" w:hAnsi="Helvetica Neue" w:cs="Times New Roman"/>
+          <w:color w:val="111111"/>
+          <w:sz w:val="36"/>
+          <w:szCs w:val="36"/>
+          <w:shd w:val="clear" w:color="auto" w:fill="FFFFFF"/>
+        </w:rPr>
+        <w:t>Icon made by [</w:t>
+      </w:r>
+      <w:proofErr w:type="spellStart"/>
+      <w:r>
+        <w:rPr>
+          <w:rFonts w:ascii="Helvetica Neue" w:eastAsia="Times New Roman" w:hAnsi="Helvetica Neue" w:cs="Times New Roman"/>
+          <w:color w:val="111111"/>
+          <w:sz w:val="36"/>
+          <w:szCs w:val="36"/>
+          <w:shd w:val="clear" w:color="auto" w:fill="FFFFFF"/>
+        </w:rPr>
+        <w:t>picol</w:t>
+      </w:r>
+      <w:proofErr w:type="spellEnd"/>
+      <w:r>
+        <w:rPr>
+          <w:rFonts w:ascii="Helvetica Neue" w:eastAsia="Times New Roman" w:hAnsi="Helvetica Neue" w:cs="Times New Roman"/>
+          <w:color w:val="111111"/>
+          <w:sz w:val="36"/>
+          <w:szCs w:val="36"/>
+          <w:shd w:val="clear" w:color="auto" w:fill="FFFFFF"/>
+        </w:rPr>
+        <w:t>] from </w:t>
+      </w:r>
+      <w:hyperlink r:id="rId7" w:tooltip="Flaticon" w:history="1">
+        <w:r>
+          <w:rPr>
+            <w:rFonts w:ascii="Helvetica Neue" w:eastAsia="Times New Roman" w:hAnsi="Helvetica Neue" w:cs="Times New Roman"/>
+            <w:color w:val="4C5B5C"/>
+            <w:sz w:val="36"/>
+            <w:szCs w:val="36"/>
+            <w:shd w:val="clear" w:color="auto" w:fill="FFFFFF"/>
+          </w:rPr>
+          <w:t>www.flaticon.com</w:t>
+        </w:r>
+      </w:hyperlink>
+      <w:r>
+        <w:rPr>
+          <w:rFonts w:ascii="Helvetica Neue" w:eastAsia="Times New Roman" w:hAnsi="Helvetica Neue" w:cs="Times New Roman"/>
+          <w:color w:val="111111"/>
+          <w:sz w:val="36"/>
+          <w:szCs w:val="36"/>
+          <w:shd w:val="clear" w:color="auto" w:fill="FFFFFF"/>
+        </w:rPr>
+        <w:t> </w:t>
+      </w:r>
+    </w:p>
     <w:p/>
     <w:p/>
     <w:p>
@@ -280,8 +432,6 @@
         </w:rPr>
         <w:t>Pixel Perfect</w:t>
       </w:r>
-      <w:bookmarkStart w:id="0" w:name="_GoBack"/>
-      <w:bookmarkEnd w:id="0"/>
       <w:r>
         <w:rPr>
           <w:rFonts w:ascii="Helvetica Neue" w:eastAsia="Times New Roman" w:hAnsi="Helvetica Neue" w:cs="Times New Roman"/>
@@ -292,7 +442,7 @@
         </w:rPr>
         <w:t>] from </w:t>
       </w:r>
-      <w:hyperlink r:id="rId7" w:tooltip="Flaticon" w:history="1">
+      <w:hyperlink r:id="rId8" w:tooltip="Flaticon" w:history="1">
         <w:r>
           <w:rPr>
             <w:rFonts w:ascii="Helvetica Neue" w:eastAsia="Times New Roman" w:hAnsi="Helvetica Neue" w:cs="Times New Roman"/>

</xml_diff>